<commit_message>
report-sample with analyses in one block
</commit_message>
<xml_diff>
--- a/lib/template/ELN_Objs.docx
+++ b/lib/template/ELN_Objs.docx
@@ -563,7 +563,7 @@
           <v:shape id="_x0000_i1025" type="#_x0000_t75" style="width:453.5pt;height:129.5pt" o:ole="">
             <v:imagedata r:id="rId9" o:title=""/>
           </v:shape>
-          <o:OLEObject Type="Embed" ProgID="ChemDraw.Document.6.0" ShapeID="_x0000_i1025" DrawAspect="Content" ObjectID="_1545728616" r:id="rId10"/>
+          <o:OLEObject Type="Embed" ProgID="ChemDraw.Document.6.0" ShapeID="_x0000_i1025" DrawAspect="Content" ObjectID="_1545819083" r:id="rId10"/>
         </w:object>
       </w:r>
       <w:r>
@@ -727,7 +727,7 @@
           <v:shape id="_x0000_i1026" type="#_x0000_t75" style="width:453.5pt;height:129.5pt" o:ole="">
             <v:imagedata r:id="rId9" o:title=""/>
           </v:shape>
-          <o:OLEObject Type="Embed" ProgID="ChemDraw.Document.6.0" ShapeID="_x0000_i1026" DrawAspect="Content" ObjectID="_1545728617" r:id="rId11"/>
+          <o:OLEObject Type="Embed" ProgID="ChemDraw.Document.6.0" ShapeID="_x0000_i1026" DrawAspect="Content" ObjectID="_1545819084" r:id="rId11"/>
         </w:object>
       </w:r>
       <w:r>
@@ -6334,16 +6334,6 @@
           <w:sz w:val="22"/>
           <w:szCs w:val="22"/>
         </w:rPr>
-        <w:t xml:space="preserve">Sample: </w:t>
-      </w:r>
-      <w:r>
-        <w:rPr>
-          <w:rFonts w:ascii="Arial" w:hAnsi="Arial" w:cs="Arial"/>
-          <w:b/>
-          <w:color w:val="000000" w:themeColor="text1"/>
-          <w:sz w:val="22"/>
-          <w:szCs w:val="22"/>
-        </w:rPr>
         <w:fldChar w:fldCharType="begin"/>
       </w:r>
       <w:r>
@@ -6635,7 +6625,7 @@
           <v:shape id="_x0000_i1027" type="#_x0000_t75" style="width:453.5pt;height:129.5pt" o:ole="">
             <v:imagedata r:id="rId9" o:title=""/>
           </v:shape>
-          <o:OLEObject Type="Embed" ProgID="ChemDraw.Document.6.0" ShapeID="_x0000_i1027" DrawAspect="Content" ObjectID="_1545728618" r:id="rId12"/>
+          <o:OLEObject Type="Embed" ProgID="ChemDraw.Document.6.0" ShapeID="_x0000_i1027" DrawAspect="Content" ObjectID="_1545819085" r:id="rId12"/>
         </w:object>
       </w:r>
       <w:r>
@@ -6756,7 +6746,7 @@
           <w:sz w:val="20"/>
           <w:szCs w:val="20"/>
         </w:rPr>
-        <w:instrText xml:space="preserve"> MERGEFIELD  obj.analyses:each(analysis)  \* MERGEFORMAT </w:instrText>
+        <w:instrText xml:space="preserve"> MERGEFIELD  spl_settings.analyses:if  \* MERGEFORMAT </w:instrText>
       </w:r>
       <w:r>
         <w:rPr>
@@ -6774,7 +6764,7 @@
           <w:sz w:val="20"/>
           <w:szCs w:val="20"/>
         </w:rPr>
-        <w:t>«obj.analyses:each(analysis)»</w:t>
+        <w:t>«spl_settings.analyses:if»</w:t>
       </w:r>
       <w:r>
         <w:rPr>
@@ -6811,7 +6801,7 @@
           <w:sz w:val="20"/>
           <w:szCs w:val="20"/>
         </w:rPr>
-        <w:instrText xml:space="preserve"> MERGEFIELD  spl_settings.analyses_content:if  \* MERGEFORMAT </w:instrText>
+        <w:instrText xml:space="preserve"> MERGEFIELD  =obj.analyses  \* MERGEFORMAT </w:instrText>
       </w:r>
       <w:r>
         <w:rPr>
@@ -6829,7 +6819,7 @@
           <w:sz w:val="20"/>
           <w:szCs w:val="20"/>
         </w:rPr>
-        <w:t>«spl_settings.analyses_content:if»</w:t>
+        <w:t>«=obj.analyses»</w:t>
       </w:r>
       <w:r>
         <w:rPr>
@@ -6866,7 +6856,7 @@
           <w:sz w:val="20"/>
           <w:szCs w:val="20"/>
         </w:rPr>
-        <w:instrText xml:space="preserve"> MERGEFIELD  =analysis.content  \* MERGEFORMAT </w:instrText>
+        <w:instrText xml:space="preserve"> MERGEFIELD  spl_settings.analyses:endIf  \* MERGEFORMAT </w:instrText>
       </w:r>
       <w:r>
         <w:rPr>
@@ -6884,62 +6874,7 @@
           <w:sz w:val="20"/>
           <w:szCs w:val="20"/>
         </w:rPr>
-        <w:t>«=analysis.content»</w:t>
-      </w:r>
-      <w:r>
-        <w:rPr>
-          <w:rFonts w:ascii="Arial" w:hAnsi="Arial" w:cs="Arial"/>
-          <w:noProof/>
-          <w:sz w:val="20"/>
-          <w:szCs w:val="20"/>
-        </w:rPr>
-        <w:fldChar w:fldCharType="end"/>
-      </w:r>
-    </w:p>
-    <w:p>
-      <w:pPr>
-        <w:rPr>
-          <w:rFonts w:ascii="Arial" w:hAnsi="Arial" w:cs="Arial"/>
-          <w:noProof/>
-          <w:sz w:val="20"/>
-          <w:szCs w:val="20"/>
-        </w:rPr>
-      </w:pPr>
-      <w:r>
-        <w:rPr>
-          <w:rFonts w:ascii="Arial" w:hAnsi="Arial" w:cs="Arial"/>
-          <w:noProof/>
-          <w:sz w:val="20"/>
-          <w:szCs w:val="20"/>
-        </w:rPr>
-        <w:fldChar w:fldCharType="begin"/>
-      </w:r>
-      <w:r>
-        <w:rPr>
-          <w:rFonts w:ascii="Arial" w:hAnsi="Arial" w:cs="Arial"/>
-          <w:noProof/>
-          <w:sz w:val="20"/>
-          <w:szCs w:val="20"/>
-        </w:rPr>
-        <w:instrText xml:space="preserve"> MERGEFIELD  spl_settings.analyses_content:endIf  \* MERGEFORMAT </w:instrText>
-      </w:r>
-      <w:r>
-        <w:rPr>
-          <w:rFonts w:ascii="Arial" w:hAnsi="Arial" w:cs="Arial"/>
-          <w:noProof/>
-          <w:sz w:val="20"/>
-          <w:szCs w:val="20"/>
-        </w:rPr>
-        <w:fldChar w:fldCharType="separate"/>
-      </w:r>
-      <w:r>
-        <w:rPr>
-          <w:rFonts w:ascii="Arial" w:hAnsi="Arial" w:cs="Arial"/>
-          <w:noProof/>
-          <w:sz w:val="20"/>
-          <w:szCs w:val="20"/>
-        </w:rPr>
-        <w:t>«spl_settings.analyses_content:endIf»</w:t>
+        <w:t>«spl_settings.analyses:endIf»</w:t>
       </w:r>
       <w:r>
         <w:rPr>
@@ -6952,226 +6887,6 @@
       </w:r>
       <w:bookmarkStart w:id="0" w:name="_GoBack"/>
       <w:bookmarkEnd w:id="0"/>
-    </w:p>
-    <w:p>
-      <w:pPr>
-        <w:rPr>
-          <w:rFonts w:ascii="Arial" w:hAnsi="Arial" w:cs="Arial"/>
-          <w:noProof/>
-          <w:sz w:val="20"/>
-          <w:szCs w:val="20"/>
-        </w:rPr>
-      </w:pPr>
-      <w:r>
-        <w:rPr>
-          <w:rFonts w:ascii="Arial" w:hAnsi="Arial" w:cs="Arial"/>
-          <w:noProof/>
-          <w:sz w:val="20"/>
-          <w:szCs w:val="20"/>
-        </w:rPr>
-        <w:fldChar w:fldCharType="begin"/>
-      </w:r>
-      <w:r>
-        <w:rPr>
-          <w:rFonts w:ascii="Arial" w:hAnsi="Arial" w:cs="Arial"/>
-          <w:noProof/>
-          <w:sz w:val="20"/>
-          <w:szCs w:val="20"/>
-        </w:rPr>
-        <w:instrText xml:space="preserve"> MERGEFIELD  spl_settings.analyses_description:if  \* MERGEFORMAT </w:instrText>
-      </w:r>
-      <w:r>
-        <w:rPr>
-          <w:rFonts w:ascii="Arial" w:hAnsi="Arial" w:cs="Arial"/>
-          <w:noProof/>
-          <w:sz w:val="20"/>
-          <w:szCs w:val="20"/>
-        </w:rPr>
-        <w:fldChar w:fldCharType="separate"/>
-      </w:r>
-      <w:r>
-        <w:rPr>
-          <w:rFonts w:ascii="Arial" w:hAnsi="Arial" w:cs="Arial"/>
-          <w:noProof/>
-          <w:sz w:val="20"/>
-          <w:szCs w:val="20"/>
-        </w:rPr>
-        <w:t>«spl_settings.analyses_description:if»</w:t>
-      </w:r>
-      <w:r>
-        <w:rPr>
-          <w:rFonts w:ascii="Arial" w:hAnsi="Arial" w:cs="Arial"/>
-          <w:noProof/>
-          <w:sz w:val="20"/>
-          <w:szCs w:val="20"/>
-        </w:rPr>
-        <w:fldChar w:fldCharType="end"/>
-      </w:r>
-    </w:p>
-    <w:p>
-      <w:pPr>
-        <w:rPr>
-          <w:rFonts w:ascii="Arial" w:hAnsi="Arial" w:cs="Arial"/>
-          <w:noProof/>
-          <w:sz w:val="20"/>
-          <w:szCs w:val="20"/>
-        </w:rPr>
-      </w:pPr>
-      <w:r>
-        <w:rPr>
-          <w:rFonts w:ascii="Arial" w:hAnsi="Arial" w:cs="Arial"/>
-          <w:noProof/>
-          <w:sz w:val="20"/>
-          <w:szCs w:val="20"/>
-        </w:rPr>
-        <w:fldChar w:fldCharType="begin"/>
-      </w:r>
-      <w:r>
-        <w:rPr>
-          <w:rFonts w:ascii="Arial" w:hAnsi="Arial" w:cs="Arial"/>
-          <w:noProof/>
-          <w:sz w:val="20"/>
-          <w:szCs w:val="20"/>
-        </w:rPr>
-        <w:instrText xml:space="preserve"> MERGEFIELD  =analysis.description  \* MERGEFORMAT </w:instrText>
-      </w:r>
-      <w:r>
-        <w:rPr>
-          <w:rFonts w:ascii="Arial" w:hAnsi="Arial" w:cs="Arial"/>
-          <w:noProof/>
-          <w:sz w:val="20"/>
-          <w:szCs w:val="20"/>
-        </w:rPr>
-        <w:fldChar w:fldCharType="separate"/>
-      </w:r>
-      <w:r>
-        <w:rPr>
-          <w:rFonts w:ascii="Arial" w:hAnsi="Arial" w:cs="Arial"/>
-          <w:noProof/>
-          <w:sz w:val="20"/>
-          <w:szCs w:val="20"/>
-        </w:rPr>
-        <w:t>«=analysis.description»</w:t>
-      </w:r>
-      <w:r>
-        <w:rPr>
-          <w:rFonts w:ascii="Arial" w:hAnsi="Arial" w:cs="Arial"/>
-          <w:noProof/>
-          <w:sz w:val="20"/>
-          <w:szCs w:val="20"/>
-        </w:rPr>
-        <w:fldChar w:fldCharType="end"/>
-      </w:r>
-    </w:p>
-    <w:p>
-      <w:pPr>
-        <w:rPr>
-          <w:rFonts w:ascii="Arial" w:hAnsi="Arial" w:cs="Arial"/>
-          <w:noProof/>
-          <w:sz w:val="20"/>
-          <w:szCs w:val="20"/>
-        </w:rPr>
-      </w:pPr>
-      <w:r>
-        <w:rPr>
-          <w:rFonts w:ascii="Arial" w:hAnsi="Arial" w:cs="Arial"/>
-          <w:noProof/>
-          <w:sz w:val="20"/>
-          <w:szCs w:val="20"/>
-        </w:rPr>
-        <w:fldChar w:fldCharType="begin"/>
-      </w:r>
-      <w:r>
-        <w:rPr>
-          <w:rFonts w:ascii="Arial" w:hAnsi="Arial" w:cs="Arial"/>
-          <w:noProof/>
-          <w:sz w:val="20"/>
-          <w:szCs w:val="20"/>
-        </w:rPr>
-        <w:instrText xml:space="preserve"> MERGEFIELD  spl_settings.analyses_description:endIf  \* MERGEFORMAT </w:instrText>
-      </w:r>
-      <w:r>
-        <w:rPr>
-          <w:rFonts w:ascii="Arial" w:hAnsi="Arial" w:cs="Arial"/>
-          <w:noProof/>
-          <w:sz w:val="20"/>
-          <w:szCs w:val="20"/>
-        </w:rPr>
-        <w:fldChar w:fldCharType="separate"/>
-      </w:r>
-      <w:r>
-        <w:rPr>
-          <w:rFonts w:ascii="Arial" w:hAnsi="Arial" w:cs="Arial"/>
-          <w:noProof/>
-          <w:sz w:val="20"/>
-          <w:szCs w:val="20"/>
-        </w:rPr>
-        <w:t>«spl_settings.analyses_description:endIf»</w:t>
-      </w:r>
-      <w:r>
-        <w:rPr>
-          <w:rFonts w:ascii="Arial" w:hAnsi="Arial" w:cs="Arial"/>
-          <w:noProof/>
-          <w:sz w:val="20"/>
-          <w:szCs w:val="20"/>
-        </w:rPr>
-        <w:fldChar w:fldCharType="end"/>
-      </w:r>
-    </w:p>
-    <w:p>
-      <w:pPr>
-        <w:rPr>
-          <w:rFonts w:ascii="Arial" w:hAnsi="Arial" w:cs="Arial"/>
-          <w:noProof/>
-          <w:sz w:val="20"/>
-          <w:szCs w:val="20"/>
-        </w:rPr>
-      </w:pPr>
-      <w:r>
-        <w:rPr>
-          <w:rFonts w:ascii="Arial" w:hAnsi="Arial" w:cs="Arial"/>
-          <w:noProof/>
-          <w:sz w:val="20"/>
-          <w:szCs w:val="20"/>
-        </w:rPr>
-        <w:fldChar w:fldCharType="begin"/>
-      </w:r>
-      <w:r>
-        <w:rPr>
-          <w:rFonts w:ascii="Arial" w:hAnsi="Arial" w:cs="Arial"/>
-          <w:noProof/>
-          <w:sz w:val="20"/>
-          <w:szCs w:val="20"/>
-        </w:rPr>
-        <w:instrText xml:space="preserve"> MERGEFIELD  obj.analyses:endEach  \* MERGEFORMAT </w:instrText>
-      </w:r>
-      <w:r>
-        <w:rPr>
-          <w:rFonts w:ascii="Arial" w:hAnsi="Arial" w:cs="Arial"/>
-          <w:noProof/>
-          <w:sz w:val="20"/>
-          <w:szCs w:val="20"/>
-        </w:rPr>
-        <w:fldChar w:fldCharType="separate"/>
-      </w:r>
-      <w:r>
-        <w:rPr>
-          <w:rFonts w:ascii="Arial" w:hAnsi="Arial" w:cs="Arial"/>
-          <w:noProof/>
-          <w:sz w:val="20"/>
-          <w:szCs w:val="20"/>
-        </w:rPr>
-        <w:t>«obj.analyses:endEach»</w:t>
-      </w:r>
-      <w:r>
-        <w:rPr>
-          <w:rFonts w:ascii="Arial" w:hAnsi="Arial" w:cs="Arial"/>
-          <w:noProof/>
-          <w:sz w:val="20"/>
-          <w:szCs w:val="20"/>
-        </w:rPr>
-        <w:fldChar w:fldCharType="end"/>
-      </w:r>
     </w:p>
     <w:p>
       <w:pPr>
@@ -8717,7 +8432,7 @@
 </file>
 
 <file path=customXml/itemProps1.xml><?xml version="1.0" encoding="utf-8"?>
-<ds:datastoreItem xmlns:ds="http://schemas.openxmlformats.org/officeDocument/2006/customXml" ds:itemID="{D04DA681-65A3-488D-AC54-BD0BA398B646}">
+<ds:datastoreItem xmlns:ds="http://schemas.openxmlformats.org/officeDocument/2006/customXml" ds:itemID="{3D294BAD-0123-420E-8F0E-95163488C00E}">
   <ds:schemaRefs>
     <ds:schemaRef ds:uri="http://schemas.openxmlformats.org/officeDocument/2006/bibliography"/>
   </ds:schemaRefs>

</xml_diff>

<commit_message>
Resolve "report: checkbox for dangerous product info"
</commit_message>
<xml_diff>
--- a/lib/template/ELN_Objs.docx
+++ b/lib/template/ELN_Objs.docx
@@ -1,6 +1,6 @@
 
 <file path=word/document.xml><?xml version="1.0" encoding="utf-8"?>
-<w:document xmlns:wpc="http://schemas.microsoft.com/office/word/2010/wordprocessingCanvas" xmlns:mc="http://schemas.openxmlformats.org/markup-compatibility/2006" xmlns:o="urn:schemas-microsoft-com:office:office" xmlns:r="http://schemas.openxmlformats.org/officeDocument/2006/relationships" xmlns:m="http://schemas.openxmlformats.org/officeDocument/2006/math" xmlns:v="urn:schemas-microsoft-com:vml" xmlns:wp14="http://schemas.microsoft.com/office/word/2010/wordprocessingDrawing" xmlns:wp="http://schemas.openxmlformats.org/drawingml/2006/wordprocessingDrawing" xmlns:w10="urn:schemas-microsoft-com:office:word" xmlns:w="http://schemas.openxmlformats.org/wordprocessingml/2006/main" xmlns:w14="http://schemas.microsoft.com/office/word/2010/wordml" xmlns:w15="http://schemas.microsoft.com/office/word/2012/wordml" xmlns:wpg="http://schemas.microsoft.com/office/word/2010/wordprocessingGroup" xmlns:wpi="http://schemas.microsoft.com/office/word/2010/wordprocessingInk" xmlns:wne="http://schemas.microsoft.com/office/word/2006/wordml" xmlns:wps="http://schemas.microsoft.com/office/word/2010/wordprocessingShape" mc:Ignorable="w14 w15 wp14">
+<w:document xmlns:wpc="http://schemas.microsoft.com/office/word/2010/wordprocessingCanvas" xmlns:mo="http://schemas.microsoft.com/office/mac/office/2008/main" xmlns:mc="http://schemas.openxmlformats.org/markup-compatibility/2006" xmlns:mv="urn:schemas-microsoft-com:mac:vml" xmlns:o="urn:schemas-microsoft-com:office:office" xmlns:r="http://schemas.openxmlformats.org/officeDocument/2006/relationships" xmlns:m="http://schemas.openxmlformats.org/officeDocument/2006/math" xmlns:v="urn:schemas-microsoft-com:vml" xmlns:wp14="http://schemas.microsoft.com/office/word/2010/wordprocessingDrawing" xmlns:wp="http://schemas.openxmlformats.org/drawingml/2006/wordprocessingDrawing" xmlns:w10="urn:schemas-microsoft-com:office:word" xmlns:w="http://schemas.openxmlformats.org/wordprocessingml/2006/main" xmlns:w14="http://schemas.microsoft.com/office/word/2010/wordml" xmlns:w15="http://schemas.microsoft.com/office/word/2012/wordml" xmlns:wpg="http://schemas.microsoft.com/office/word/2010/wordprocessingGroup" xmlns:wpi="http://schemas.microsoft.com/office/word/2010/wordprocessingInk" xmlns:wne="http://schemas.microsoft.com/office/word/2006/wordml" xmlns:wps="http://schemas.microsoft.com/office/word/2010/wordprocessingShape" mc:Ignorable="w14 w15 wp14">
   <w:body>
     <w:p>
       <w:pPr>
@@ -560,10 +560,10 @@
             <v:path o:extrusionok="f" gradientshapeok="t" o:connecttype="rect"/>
             <o:lock v:ext="edit" aspectratio="t"/>
           </v:shapetype>
-          <v:shape id="_x0000_i1025" type="#_x0000_t75" style="width:453.5pt;height:129.5pt" o:ole="">
+          <v:shape id="_x0000_i1025" type="#_x0000_t75" style="width:453.55pt;height:129.35pt" o:ole="">
             <v:imagedata r:id="rId9" o:title=""/>
           </v:shape>
-          <o:OLEObject Type="Embed" ProgID="ChemDraw.Document.6.0" ShapeID="_x0000_i1025" DrawAspect="Content" ObjectID="_1545819083" r:id="rId10"/>
+          <o:OLEObject Type="Embed" ProgID="ChemDraw.Document.6.0" ShapeID="_x0000_i1025" DrawAspect="Content" ObjectID="_1600520181" r:id="rId10"/>
         </w:object>
       </w:r>
       <w:r>
@@ -724,10 +724,10 @@
       </w:r>
       <w:r>
         <w:object w:dxaOrig="18787" w:dyaOrig="5510" w14:anchorId="40B4FE74">
-          <v:shape id="_x0000_i1026" type="#_x0000_t75" style="width:453.5pt;height:129.5pt" o:ole="">
+          <v:shape id="_x0000_i1026" type="#_x0000_t75" style="width:453.55pt;height:129.35pt" o:ole="">
             <v:imagedata r:id="rId9" o:title=""/>
           </v:shape>
-          <o:OLEObject Type="Embed" ProgID="ChemDraw.Document.6.0" ShapeID="_x0000_i1026" DrawAspect="Content" ObjectID="_1545819084" r:id="rId11"/>
+          <o:OLEObject Type="Embed" ProgID="ChemDraw.Document.6.0" ShapeID="_x0000_i1026" DrawAspect="Content" ObjectID="_1600520182" r:id="rId11"/>
         </w:object>
       </w:r>
       <w:r>
@@ -4201,10 +4201,32 @@
         <w:rPr>
           <w:rFonts w:ascii="Arial" w:hAnsi="Arial" w:cs="Arial"/>
           <w:b/>
-          <w:sz w:val="20"/>
-          <w:szCs w:val="20"/>
-        </w:rPr>
-        <w:t>Type of purification:</w:t>
+          <w:color w:val="000000" w:themeColor="text1"/>
+          <w:sz w:val="20"/>
+          <w:szCs w:val="20"/>
+        </w:rPr>
+        <w:t>Type of P</w:t>
+      </w:r>
+      <w:bookmarkStart w:id="0" w:name="_GoBack"/>
+      <w:bookmarkEnd w:id="0"/>
+      <w:r>
+        <w:rPr>
+          <w:rFonts w:ascii="Arial" w:hAnsi="Arial" w:cs="Arial"/>
+          <w:b/>
+          <w:color w:val="000000" w:themeColor="text1"/>
+          <w:sz w:val="20"/>
+          <w:szCs w:val="20"/>
+        </w:rPr>
+        <w:t>urification</w:t>
+      </w:r>
+      <w:r>
+        <w:rPr>
+          <w:rFonts w:ascii="Arial" w:hAnsi="Arial" w:cs="Arial"/>
+          <w:b/>
+          <w:sz w:val="20"/>
+          <w:szCs w:val="20"/>
+        </w:rPr>
+        <w:t>:</w:t>
       </w:r>
       <w:r>
         <w:rPr>
@@ -4314,6 +4336,279 @@
           <w:szCs w:val="20"/>
         </w:rPr>
         <w:t>«rxn_settings.purification:endIf»</w:t>
+      </w:r>
+      <w:r>
+        <w:rPr>
+          <w:rFonts w:ascii="Arial" w:hAnsi="Arial" w:cs="Arial"/>
+          <w:noProof/>
+          <w:sz w:val="20"/>
+          <w:szCs w:val="20"/>
+        </w:rPr>
+        <w:fldChar w:fldCharType="end"/>
+      </w:r>
+    </w:p>
+    <w:p>
+      <w:pPr>
+        <w:rPr>
+          <w:rFonts w:ascii="Arial" w:hAnsi="Arial" w:cs="Arial"/>
+          <w:noProof/>
+          <w:sz w:val="20"/>
+          <w:szCs w:val="20"/>
+        </w:rPr>
+      </w:pPr>
+      <w:r>
+        <w:rPr>
+          <w:rFonts w:ascii="Arial" w:hAnsi="Arial" w:cs="Arial"/>
+          <w:noProof/>
+          <w:sz w:val="20"/>
+          <w:szCs w:val="20"/>
+        </w:rPr>
+        <w:fldChar w:fldCharType="begin"/>
+      </w:r>
+      <w:r>
+        <w:rPr>
+          <w:rFonts w:ascii="Arial" w:hAnsi="Arial" w:cs="Arial"/>
+          <w:noProof/>
+          <w:sz w:val="20"/>
+          <w:szCs w:val="20"/>
+        </w:rPr>
+        <w:instrText xml:space="preserve"> MERGEFIELD  rxn_settings.</w:instrText>
+      </w:r>
+      <w:r>
+        <w:rPr>
+          <w:rFonts w:ascii="Arial" w:hAnsi="Arial" w:cs="Arial"/>
+          <w:noProof/>
+          <w:sz w:val="20"/>
+          <w:szCs w:val="20"/>
+        </w:rPr>
+        <w:instrText>dangerous_products</w:instrText>
+      </w:r>
+      <w:r>
+        <w:rPr>
+          <w:rFonts w:ascii="Arial" w:hAnsi="Arial" w:cs="Arial"/>
+          <w:noProof/>
+          <w:sz w:val="20"/>
+          <w:szCs w:val="20"/>
+        </w:rPr>
+        <w:instrText xml:space="preserve">:if  \* MERGEFORMAT </w:instrText>
+      </w:r>
+      <w:r>
+        <w:rPr>
+          <w:rFonts w:ascii="Arial" w:hAnsi="Arial" w:cs="Arial"/>
+          <w:noProof/>
+          <w:sz w:val="20"/>
+          <w:szCs w:val="20"/>
+        </w:rPr>
+        <w:fldChar w:fldCharType="separate"/>
+      </w:r>
+      <w:r>
+        <w:rPr>
+          <w:rFonts w:ascii="Arial" w:hAnsi="Arial" w:cs="Arial"/>
+          <w:noProof/>
+          <w:sz w:val="20"/>
+          <w:szCs w:val="20"/>
+        </w:rPr>
+        <w:t>«rxn_settings.dangerous_products:if»</w:t>
+      </w:r>
+      <w:r>
+        <w:rPr>
+          <w:rFonts w:ascii="Arial" w:hAnsi="Arial" w:cs="Arial"/>
+          <w:noProof/>
+          <w:sz w:val="20"/>
+          <w:szCs w:val="20"/>
+        </w:rPr>
+        <w:fldChar w:fldCharType="end"/>
+      </w:r>
+    </w:p>
+    <w:p>
+      <w:pPr>
+        <w:rPr>
+          <w:rFonts w:ascii="Arial" w:hAnsi="Arial" w:cs="Arial"/>
+          <w:noProof/>
+          <w:sz w:val="20"/>
+          <w:szCs w:val="20"/>
+        </w:rPr>
+      </w:pPr>
+      <w:r>
+        <w:rPr>
+          <w:rFonts w:ascii="Arial" w:hAnsi="Arial" w:cs="Arial"/>
+          <w:b/>
+          <w:sz w:val="20"/>
+          <w:szCs w:val="20"/>
+        </w:rPr>
+        <w:t>Dangerous P</w:t>
+      </w:r>
+      <w:r>
+        <w:rPr>
+          <w:rFonts w:ascii="Arial" w:hAnsi="Arial" w:cs="Arial"/>
+          <w:b/>
+          <w:sz w:val="20"/>
+          <w:szCs w:val="20"/>
+        </w:rPr>
+        <w:t>roducts</w:t>
+      </w:r>
+      <w:r>
+        <w:rPr>
+          <w:rFonts w:ascii="Arial" w:hAnsi="Arial" w:cs="Arial"/>
+          <w:b/>
+          <w:sz w:val="20"/>
+          <w:szCs w:val="20"/>
+        </w:rPr>
+        <w:t>:</w:t>
+      </w:r>
+      <w:r>
+        <w:rPr>
+          <w:rFonts w:ascii="Arial" w:hAnsi="Arial" w:cs="Arial"/>
+          <w:noProof/>
+          <w:sz w:val="20"/>
+          <w:szCs w:val="20"/>
+        </w:rPr>
+        <w:t xml:space="preserve"> </w:t>
+      </w:r>
+      <w:r>
+        <w:rPr>
+          <w:rFonts w:ascii="Arial" w:hAnsi="Arial" w:cs="Arial"/>
+          <w:noProof/>
+          <w:sz w:val="20"/>
+          <w:szCs w:val="20"/>
+        </w:rPr>
+        <w:fldChar w:fldCharType="begin"/>
+      </w:r>
+      <w:r>
+        <w:rPr>
+          <w:rFonts w:ascii="Arial" w:hAnsi="Arial" w:cs="Arial"/>
+          <w:noProof/>
+          <w:sz w:val="20"/>
+          <w:szCs w:val="20"/>
+        </w:rPr>
+        <w:instrText xml:space="preserve"> MERGEFIELD  =obj.</w:instrText>
+      </w:r>
+      <w:r>
+        <w:rPr>
+          <w:rFonts w:ascii="Arial" w:hAnsi="Arial" w:cs="Arial"/>
+          <w:noProof/>
+          <w:sz w:val="20"/>
+          <w:szCs w:val="20"/>
+        </w:rPr>
+        <w:instrText>dangerous_products</w:instrText>
+      </w:r>
+      <w:r>
+        <w:rPr>
+          <w:rFonts w:ascii="Arial" w:hAnsi="Arial" w:cs="Arial"/>
+          <w:noProof/>
+          <w:sz w:val="20"/>
+          <w:szCs w:val="20"/>
+        </w:rPr>
+        <w:instrText xml:space="preserve"> </w:instrText>
+      </w:r>
+      <w:r>
+        <w:rPr>
+          <w:rFonts w:ascii="Arial" w:hAnsi="Arial" w:cs="Arial"/>
+          <w:noProof/>
+          <w:sz w:val="20"/>
+          <w:szCs w:val="20"/>
+        </w:rPr>
+        <w:instrText xml:space="preserve">\* MERGEFORMAT </w:instrText>
+      </w:r>
+      <w:r>
+        <w:rPr>
+          <w:rFonts w:ascii="Arial" w:hAnsi="Arial" w:cs="Arial"/>
+          <w:noProof/>
+          <w:sz w:val="20"/>
+          <w:szCs w:val="20"/>
+        </w:rPr>
+        <w:fldChar w:fldCharType="separate"/>
+      </w:r>
+      <w:r>
+        <w:rPr>
+          <w:rFonts w:ascii="Arial" w:hAnsi="Arial" w:cs="Arial"/>
+          <w:noProof/>
+          <w:sz w:val="20"/>
+          <w:szCs w:val="20"/>
+        </w:rPr>
+        <w:t>«=obj.dangerous_products»</w:t>
+      </w:r>
+      <w:r>
+        <w:rPr>
+          <w:rFonts w:ascii="Arial" w:hAnsi="Arial" w:cs="Arial"/>
+          <w:noProof/>
+          <w:sz w:val="20"/>
+          <w:szCs w:val="20"/>
+        </w:rPr>
+        <w:fldChar w:fldCharType="end"/>
+      </w:r>
+    </w:p>
+    <w:p>
+      <w:pPr>
+        <w:rPr>
+          <w:rFonts w:ascii="Arial" w:hAnsi="Arial" w:cs="Arial"/>
+          <w:sz w:val="20"/>
+          <w:szCs w:val="20"/>
+        </w:rPr>
+      </w:pPr>
+    </w:p>
+    <w:p>
+      <w:pPr>
+        <w:rPr>
+          <w:rFonts w:ascii="Arial" w:hAnsi="Arial" w:cs="Arial"/>
+          <w:noProof/>
+          <w:sz w:val="20"/>
+          <w:szCs w:val="20"/>
+        </w:rPr>
+      </w:pPr>
+      <w:r>
+        <w:rPr>
+          <w:rFonts w:ascii="Arial" w:hAnsi="Arial" w:cs="Arial"/>
+          <w:noProof/>
+          <w:sz w:val="20"/>
+          <w:szCs w:val="20"/>
+        </w:rPr>
+        <w:fldChar w:fldCharType="begin"/>
+      </w:r>
+      <w:r>
+        <w:rPr>
+          <w:rFonts w:ascii="Arial" w:hAnsi="Arial" w:cs="Arial"/>
+          <w:noProof/>
+          <w:sz w:val="20"/>
+          <w:szCs w:val="20"/>
+        </w:rPr>
+        <w:instrText xml:space="preserve"> MERGEFIELD  rxn_settings.</w:instrText>
+      </w:r>
+      <w:r>
+        <w:rPr>
+          <w:rFonts w:ascii="Arial" w:hAnsi="Arial" w:cs="Arial"/>
+          <w:noProof/>
+          <w:sz w:val="20"/>
+          <w:szCs w:val="20"/>
+        </w:rPr>
+        <w:instrText>dangerous_products</w:instrText>
+      </w:r>
+      <w:r>
+        <w:rPr>
+          <w:rFonts w:ascii="Arial" w:hAnsi="Arial" w:cs="Arial"/>
+          <w:noProof/>
+          <w:sz w:val="20"/>
+          <w:szCs w:val="20"/>
+        </w:rPr>
+        <w:instrText xml:space="preserve">:endIf  \* MERGEFORMAT </w:instrText>
+      </w:r>
+      <w:r>
+        <w:rPr>
+          <w:rFonts w:ascii="Arial" w:hAnsi="Arial" w:cs="Arial"/>
+          <w:noProof/>
+          <w:sz w:val="20"/>
+          <w:szCs w:val="20"/>
+        </w:rPr>
+        <w:fldChar w:fldCharType="separate"/>
+      </w:r>
+      <w:r>
+        <w:rPr>
+          <w:rFonts w:ascii="Arial" w:hAnsi="Arial" w:cs="Arial"/>
+          <w:noProof/>
+          <w:sz w:val="20"/>
+          <w:szCs w:val="20"/>
+        </w:rPr>
+        <w:t>«rxn_settings.dangerous_products:endIf»</w:t>
       </w:r>
       <w:r>
         <w:rPr>
@@ -6622,10 +6917,10 @@
       </w:r>
       <w:r>
         <w:object w:dxaOrig="18787" w:dyaOrig="5510" w14:anchorId="4964B097">
-          <v:shape id="_x0000_i1027" type="#_x0000_t75" style="width:453.5pt;height:129.5pt" o:ole="">
+          <v:shape id="_x0000_i1027" type="#_x0000_t75" style="width:453.55pt;height:129.35pt" o:ole="">
             <v:imagedata r:id="rId9" o:title=""/>
           </v:shape>
-          <o:OLEObject Type="Embed" ProgID="ChemDraw.Document.6.0" ShapeID="_x0000_i1027" DrawAspect="Content" ObjectID="_1545819085" r:id="rId12"/>
+          <o:OLEObject Type="Embed" ProgID="ChemDraw.Document.6.0" ShapeID="_x0000_i1027" DrawAspect="Content" ObjectID="_1600520183" r:id="rId12"/>
         </w:object>
       </w:r>
       <w:r>
@@ -6885,8 +7180,6 @@
         </w:rPr>
         <w:fldChar w:fldCharType="end"/>
       </w:r>
-      <w:bookmarkStart w:id="0" w:name="_GoBack"/>
-      <w:bookmarkEnd w:id="0"/>
     </w:p>
     <w:p>
       <w:pPr>
@@ -7183,7 +7476,7 @@
 </file>
 
 <file path=word/endnotes.xml><?xml version="1.0" encoding="utf-8"?>
-<w:endnotes xmlns:wpc="http://schemas.microsoft.com/office/word/2010/wordprocessingCanvas" xmlns:mc="http://schemas.openxmlformats.org/markup-compatibility/2006" xmlns:o="urn:schemas-microsoft-com:office:office" xmlns:r="http://schemas.openxmlformats.org/officeDocument/2006/relationships" xmlns:m="http://schemas.openxmlformats.org/officeDocument/2006/math" xmlns:v="urn:schemas-microsoft-com:vml" xmlns:wp14="http://schemas.microsoft.com/office/word/2010/wordprocessingDrawing" xmlns:wp="http://schemas.openxmlformats.org/drawingml/2006/wordprocessingDrawing" xmlns:w10="urn:schemas-microsoft-com:office:word" xmlns:w="http://schemas.openxmlformats.org/wordprocessingml/2006/main" xmlns:w14="http://schemas.microsoft.com/office/word/2010/wordml" xmlns:w15="http://schemas.microsoft.com/office/word/2012/wordml" xmlns:wpg="http://schemas.microsoft.com/office/word/2010/wordprocessingGroup" xmlns:wpi="http://schemas.microsoft.com/office/word/2010/wordprocessingInk" xmlns:wne="http://schemas.microsoft.com/office/word/2006/wordml" xmlns:wps="http://schemas.microsoft.com/office/word/2010/wordprocessingShape" mc:Ignorable="w14 w15 wp14">
+<w:endnotes xmlns:wpc="http://schemas.microsoft.com/office/word/2010/wordprocessingCanvas" xmlns:mo="http://schemas.microsoft.com/office/mac/office/2008/main" xmlns:mc="http://schemas.openxmlformats.org/markup-compatibility/2006" xmlns:mv="urn:schemas-microsoft-com:mac:vml" xmlns:o="urn:schemas-microsoft-com:office:office" xmlns:r="http://schemas.openxmlformats.org/officeDocument/2006/relationships" xmlns:m="http://schemas.openxmlformats.org/officeDocument/2006/math" xmlns:v="urn:schemas-microsoft-com:vml" xmlns:wp14="http://schemas.microsoft.com/office/word/2010/wordprocessingDrawing" xmlns:wp="http://schemas.openxmlformats.org/drawingml/2006/wordprocessingDrawing" xmlns:w10="urn:schemas-microsoft-com:office:word" xmlns:w="http://schemas.openxmlformats.org/wordprocessingml/2006/main" xmlns:w14="http://schemas.microsoft.com/office/word/2010/wordml" xmlns:w15="http://schemas.microsoft.com/office/word/2012/wordml" xmlns:wpg="http://schemas.microsoft.com/office/word/2010/wordprocessingGroup" xmlns:wpi="http://schemas.microsoft.com/office/word/2010/wordprocessingInk" xmlns:wne="http://schemas.microsoft.com/office/word/2006/wordml" xmlns:wps="http://schemas.microsoft.com/office/word/2010/wordprocessingShape" mc:Ignorable="w14 w15 wp14">
   <w:endnote w:type="separator" w:id="-1">
     <w:p>
       <w:r>
@@ -7202,7 +7495,7 @@
 </file>
 
 <file path=word/footer1.xml><?xml version="1.0" encoding="utf-8"?>
-<w:ftr xmlns:wpc="http://schemas.microsoft.com/office/word/2010/wordprocessingCanvas" xmlns:mc="http://schemas.openxmlformats.org/markup-compatibility/2006" xmlns:o="urn:schemas-microsoft-com:office:office" xmlns:r="http://schemas.openxmlformats.org/officeDocument/2006/relationships" xmlns:m="http://schemas.openxmlformats.org/officeDocument/2006/math" xmlns:v="urn:schemas-microsoft-com:vml" xmlns:wp14="http://schemas.microsoft.com/office/word/2010/wordprocessingDrawing" xmlns:wp="http://schemas.openxmlformats.org/drawingml/2006/wordprocessingDrawing" xmlns:w10="urn:schemas-microsoft-com:office:word" xmlns:w="http://schemas.openxmlformats.org/wordprocessingml/2006/main" xmlns:w14="http://schemas.microsoft.com/office/word/2010/wordml" xmlns:w15="http://schemas.microsoft.com/office/word/2012/wordml" xmlns:wpg="http://schemas.microsoft.com/office/word/2010/wordprocessingGroup" xmlns:wpi="http://schemas.microsoft.com/office/word/2010/wordprocessingInk" xmlns:wne="http://schemas.microsoft.com/office/word/2006/wordml" xmlns:wps="http://schemas.microsoft.com/office/word/2010/wordprocessingShape" mc:Ignorable="w14 w15 wp14">
+<w:ftr xmlns:wpc="http://schemas.microsoft.com/office/word/2010/wordprocessingCanvas" xmlns:mo="http://schemas.microsoft.com/office/mac/office/2008/main" xmlns:mc="http://schemas.openxmlformats.org/markup-compatibility/2006" xmlns:mv="urn:schemas-microsoft-com:mac:vml" xmlns:o="urn:schemas-microsoft-com:office:office" xmlns:r="http://schemas.openxmlformats.org/officeDocument/2006/relationships" xmlns:m="http://schemas.openxmlformats.org/officeDocument/2006/math" xmlns:v="urn:schemas-microsoft-com:vml" xmlns:wp14="http://schemas.microsoft.com/office/word/2010/wordprocessingDrawing" xmlns:wp="http://schemas.openxmlformats.org/drawingml/2006/wordprocessingDrawing" xmlns:w10="urn:schemas-microsoft-com:office:word" xmlns:w="http://schemas.openxmlformats.org/wordprocessingml/2006/main" xmlns:w14="http://schemas.microsoft.com/office/word/2010/wordml" xmlns:w15="http://schemas.microsoft.com/office/word/2012/wordml" xmlns:wpg="http://schemas.microsoft.com/office/word/2010/wordprocessingGroup" xmlns:wpi="http://schemas.microsoft.com/office/word/2010/wordprocessingInk" xmlns:wne="http://schemas.microsoft.com/office/word/2006/wordml" xmlns:wps="http://schemas.microsoft.com/office/word/2010/wordprocessingShape" mc:Ignorable="w14 w15 wp14">
   <w:p>
     <w:pPr>
       <w:pStyle w:val="Footer"/>
@@ -7240,7 +7533,7 @@
 </file>
 
 <file path=word/footer2.xml><?xml version="1.0" encoding="utf-8"?>
-<w:ftr xmlns:wpc="http://schemas.microsoft.com/office/word/2010/wordprocessingCanvas" xmlns:mc="http://schemas.openxmlformats.org/markup-compatibility/2006" xmlns:o="urn:schemas-microsoft-com:office:office" xmlns:r="http://schemas.openxmlformats.org/officeDocument/2006/relationships" xmlns:m="http://schemas.openxmlformats.org/officeDocument/2006/math" xmlns:v="urn:schemas-microsoft-com:vml" xmlns:wp14="http://schemas.microsoft.com/office/word/2010/wordprocessingDrawing" xmlns:wp="http://schemas.openxmlformats.org/drawingml/2006/wordprocessingDrawing" xmlns:w10="urn:schemas-microsoft-com:office:word" xmlns:w="http://schemas.openxmlformats.org/wordprocessingml/2006/main" xmlns:w14="http://schemas.microsoft.com/office/word/2010/wordml" xmlns:w15="http://schemas.microsoft.com/office/word/2012/wordml" xmlns:wpg="http://schemas.microsoft.com/office/word/2010/wordprocessingGroup" xmlns:wpi="http://schemas.microsoft.com/office/word/2010/wordprocessingInk" xmlns:wne="http://schemas.microsoft.com/office/word/2006/wordml" xmlns:wps="http://schemas.microsoft.com/office/word/2010/wordprocessingShape" mc:Ignorable="w14 w15 wp14">
+<w:ftr xmlns:wpc="http://schemas.microsoft.com/office/word/2010/wordprocessingCanvas" xmlns:mo="http://schemas.microsoft.com/office/mac/office/2008/main" xmlns:mc="http://schemas.openxmlformats.org/markup-compatibility/2006" xmlns:mv="urn:schemas-microsoft-com:mac:vml" xmlns:o="urn:schemas-microsoft-com:office:office" xmlns:r="http://schemas.openxmlformats.org/officeDocument/2006/relationships" xmlns:m="http://schemas.openxmlformats.org/officeDocument/2006/math" xmlns:v="urn:schemas-microsoft-com:vml" xmlns:wp14="http://schemas.microsoft.com/office/word/2010/wordprocessingDrawing" xmlns:wp="http://schemas.openxmlformats.org/drawingml/2006/wordprocessingDrawing" xmlns:w10="urn:schemas-microsoft-com:office:word" xmlns:w="http://schemas.openxmlformats.org/wordprocessingml/2006/main" xmlns:w14="http://schemas.microsoft.com/office/word/2010/wordml" xmlns:w15="http://schemas.microsoft.com/office/word/2012/wordml" xmlns:wpg="http://schemas.microsoft.com/office/word/2010/wordprocessingGroup" xmlns:wpi="http://schemas.microsoft.com/office/word/2010/wordprocessingInk" xmlns:wne="http://schemas.microsoft.com/office/word/2006/wordml" xmlns:wps="http://schemas.microsoft.com/office/word/2010/wordprocessingShape" mc:Ignorable="w14 w15 wp14">
   <w:p>
     <w:pPr>
       <w:rPr>
@@ -7318,7 +7611,7 @@
       <w:rPr>
         <w:noProof/>
       </w:rPr>
-      <w:t>4</w:t>
+      <w:t>2</w:t>
     </w:r>
     <w:r>
       <w:fldChar w:fldCharType="end"/>
@@ -7352,7 +7645,7 @@
 </file>
 
 <file path=word/footnotes.xml><?xml version="1.0" encoding="utf-8"?>
-<w:footnotes xmlns:wpc="http://schemas.microsoft.com/office/word/2010/wordprocessingCanvas" xmlns:mc="http://schemas.openxmlformats.org/markup-compatibility/2006" xmlns:o="urn:schemas-microsoft-com:office:office" xmlns:r="http://schemas.openxmlformats.org/officeDocument/2006/relationships" xmlns:m="http://schemas.openxmlformats.org/officeDocument/2006/math" xmlns:v="urn:schemas-microsoft-com:vml" xmlns:wp14="http://schemas.microsoft.com/office/word/2010/wordprocessingDrawing" xmlns:wp="http://schemas.openxmlformats.org/drawingml/2006/wordprocessingDrawing" xmlns:w10="urn:schemas-microsoft-com:office:word" xmlns:w="http://schemas.openxmlformats.org/wordprocessingml/2006/main" xmlns:w14="http://schemas.microsoft.com/office/word/2010/wordml" xmlns:w15="http://schemas.microsoft.com/office/word/2012/wordml" xmlns:wpg="http://schemas.microsoft.com/office/word/2010/wordprocessingGroup" xmlns:wpi="http://schemas.microsoft.com/office/word/2010/wordprocessingInk" xmlns:wne="http://schemas.microsoft.com/office/word/2006/wordml" xmlns:wps="http://schemas.microsoft.com/office/word/2010/wordprocessingShape" mc:Ignorable="w14 w15 wp14">
+<w:footnotes xmlns:wpc="http://schemas.microsoft.com/office/word/2010/wordprocessingCanvas" xmlns:mo="http://schemas.microsoft.com/office/mac/office/2008/main" xmlns:mc="http://schemas.openxmlformats.org/markup-compatibility/2006" xmlns:mv="urn:schemas-microsoft-com:mac:vml" xmlns:o="urn:schemas-microsoft-com:office:office" xmlns:r="http://schemas.openxmlformats.org/officeDocument/2006/relationships" xmlns:m="http://schemas.openxmlformats.org/officeDocument/2006/math" xmlns:v="urn:schemas-microsoft-com:vml" xmlns:wp14="http://schemas.microsoft.com/office/word/2010/wordprocessingDrawing" xmlns:wp="http://schemas.openxmlformats.org/drawingml/2006/wordprocessingDrawing" xmlns:w10="urn:schemas-microsoft-com:office:word" xmlns:w="http://schemas.openxmlformats.org/wordprocessingml/2006/main" xmlns:w14="http://schemas.microsoft.com/office/word/2010/wordml" xmlns:w15="http://schemas.microsoft.com/office/word/2012/wordml" xmlns:wpg="http://schemas.microsoft.com/office/word/2010/wordprocessingGroup" xmlns:wpi="http://schemas.microsoft.com/office/word/2010/wordprocessingInk" xmlns:wne="http://schemas.microsoft.com/office/word/2006/wordml" xmlns:wps="http://schemas.microsoft.com/office/word/2010/wordprocessingShape" mc:Ignorable="w14 w15 wp14">
   <w:footnote w:type="separator" w:id="-1">
     <w:p>
       <w:r>
@@ -7371,7 +7664,7 @@
 </file>
 
 <file path=word/header1.xml><?xml version="1.0" encoding="utf-8"?>
-<w:hdr xmlns:wpc="http://schemas.microsoft.com/office/word/2010/wordprocessingCanvas" xmlns:mc="http://schemas.openxmlformats.org/markup-compatibility/2006" xmlns:o="urn:schemas-microsoft-com:office:office" xmlns:r="http://schemas.openxmlformats.org/officeDocument/2006/relationships" xmlns:m="http://schemas.openxmlformats.org/officeDocument/2006/math" xmlns:v="urn:schemas-microsoft-com:vml" xmlns:wp14="http://schemas.microsoft.com/office/word/2010/wordprocessingDrawing" xmlns:wp="http://schemas.openxmlformats.org/drawingml/2006/wordprocessingDrawing" xmlns:w10="urn:schemas-microsoft-com:office:word" xmlns:w="http://schemas.openxmlformats.org/wordprocessingml/2006/main" xmlns:w14="http://schemas.microsoft.com/office/word/2010/wordml" xmlns:w15="http://schemas.microsoft.com/office/word/2012/wordml" xmlns:wpg="http://schemas.microsoft.com/office/word/2010/wordprocessingGroup" xmlns:wpi="http://schemas.microsoft.com/office/word/2010/wordprocessingInk" xmlns:wne="http://schemas.microsoft.com/office/word/2006/wordml" xmlns:wps="http://schemas.microsoft.com/office/word/2010/wordprocessingShape" mc:Ignorable="w14 w15 wp14">
+<w:hdr xmlns:wpc="http://schemas.microsoft.com/office/word/2010/wordprocessingCanvas" xmlns:mo="http://schemas.microsoft.com/office/mac/office/2008/main" xmlns:mc="http://schemas.openxmlformats.org/markup-compatibility/2006" xmlns:mv="urn:schemas-microsoft-com:mac:vml" xmlns:o="urn:schemas-microsoft-com:office:office" xmlns:r="http://schemas.openxmlformats.org/officeDocument/2006/relationships" xmlns:m="http://schemas.openxmlformats.org/officeDocument/2006/math" xmlns:v="urn:schemas-microsoft-com:vml" xmlns:wp14="http://schemas.microsoft.com/office/word/2010/wordprocessingDrawing" xmlns:wp="http://schemas.openxmlformats.org/drawingml/2006/wordprocessingDrawing" xmlns:w10="urn:schemas-microsoft-com:office:word" xmlns:w="http://schemas.openxmlformats.org/wordprocessingml/2006/main" xmlns:w14="http://schemas.microsoft.com/office/word/2010/wordml" xmlns:w15="http://schemas.microsoft.com/office/word/2012/wordml" xmlns:wpg="http://schemas.microsoft.com/office/word/2010/wordprocessingGroup" xmlns:wpi="http://schemas.microsoft.com/office/word/2010/wordprocessingInk" xmlns:wne="http://schemas.microsoft.com/office/word/2006/wordml" xmlns:wps="http://schemas.microsoft.com/office/word/2010/wordprocessingShape" mc:Ignorable="w14 w15 wp14">
   <w:p>
     <w:pPr>
       <w:jc w:val="right"/>
@@ -7410,8 +7703,8 @@
 </file>
 
 <file path=word/numbering.xml><?xml version="1.0" encoding="utf-8"?>
-<w:numbering xmlns:wpc="http://schemas.microsoft.com/office/word/2010/wordprocessingCanvas" xmlns:mc="http://schemas.openxmlformats.org/markup-compatibility/2006" xmlns:o="urn:schemas-microsoft-com:office:office" xmlns:r="http://schemas.openxmlformats.org/officeDocument/2006/relationships" xmlns:m="http://schemas.openxmlformats.org/officeDocument/2006/math" xmlns:v="urn:schemas-microsoft-com:vml" xmlns:wp14="http://schemas.microsoft.com/office/word/2010/wordprocessingDrawing" xmlns:wp="http://schemas.openxmlformats.org/drawingml/2006/wordprocessingDrawing" xmlns:w10="urn:schemas-microsoft-com:office:word" xmlns:w="http://schemas.openxmlformats.org/wordprocessingml/2006/main" xmlns:w14="http://schemas.microsoft.com/office/word/2010/wordml" xmlns:w15="http://schemas.microsoft.com/office/word/2012/wordml" xmlns:wpg="http://schemas.microsoft.com/office/word/2010/wordprocessingGroup" xmlns:wpi="http://schemas.microsoft.com/office/word/2010/wordprocessingInk" xmlns:wne="http://schemas.microsoft.com/office/word/2006/wordml" xmlns:wps="http://schemas.microsoft.com/office/word/2010/wordprocessingShape" mc:Ignorable="w14 w15 wp14">
-  <w:abstractNum w:abstractNumId="0" w15:restartNumberingAfterBreak="0">
+<w:numbering xmlns:wpc="http://schemas.microsoft.com/office/word/2010/wordprocessingCanvas" xmlns:mo="http://schemas.microsoft.com/office/mac/office/2008/main" xmlns:mc="http://schemas.openxmlformats.org/markup-compatibility/2006" xmlns:mv="urn:schemas-microsoft-com:mac:vml" xmlns:o="urn:schemas-microsoft-com:office:office" xmlns:r="http://schemas.openxmlformats.org/officeDocument/2006/relationships" xmlns:m="http://schemas.openxmlformats.org/officeDocument/2006/math" xmlns:v="urn:schemas-microsoft-com:vml" xmlns:wp14="http://schemas.microsoft.com/office/word/2010/wordprocessingDrawing" xmlns:wp="http://schemas.openxmlformats.org/drawingml/2006/wordprocessingDrawing" xmlns:w10="urn:schemas-microsoft-com:office:word" xmlns:w="http://schemas.openxmlformats.org/wordprocessingml/2006/main" xmlns:w14="http://schemas.microsoft.com/office/word/2010/wordml" xmlns:w15="http://schemas.microsoft.com/office/word/2012/wordml" xmlns:wpg="http://schemas.microsoft.com/office/word/2010/wordprocessingGroup" xmlns:wpi="http://schemas.microsoft.com/office/word/2010/wordprocessingInk" xmlns:wne="http://schemas.microsoft.com/office/word/2006/wordml" xmlns:wps="http://schemas.microsoft.com/office/word/2010/wordprocessingShape" mc:Ignorable="w14 w15 wp14">
+  <w:abstractNum w:abstractNumId="0">
     <w:nsid w:val="1B1649E7"/>
     <w:multiLevelType w:val="hybridMultilevel"/>
     <w:tmpl w:val="E62E2672"/>
@@ -7497,7 +7790,7 @@
       </w:pPr>
     </w:lvl>
   </w:abstractNum>
-  <w:abstractNum w:abstractNumId="1" w15:restartNumberingAfterBreak="0">
+  <w:abstractNum w:abstractNumId="1">
     <w:nsid w:val="78761CA4"/>
     <w:multiLevelType w:val="hybridMultilevel"/>
     <w:tmpl w:val="EC54DDEA"/>
@@ -7632,7 +7925,7 @@
     </w:rPrDefault>
     <w:pPrDefault/>
   </w:docDefaults>
-  <w:latentStyles w:defLockedState="0" w:defUIPriority="99" w:defSemiHidden="0" w:defUnhideWhenUsed="0" w:defQFormat="0" w:count="371">
+  <w:latentStyles w:defLockedState="0" w:defUIPriority="99" w:defSemiHidden="0" w:defUnhideWhenUsed="0" w:defQFormat="0" w:count="380">
     <w:lsdException w:name="Normal" w:uiPriority="0" w:qFormat="1"/>
     <w:lsdException w:name="heading 1" w:uiPriority="9" w:qFormat="1"/>
     <w:lsdException w:name="heading 2" w:semiHidden="1" w:uiPriority="9" w:unhideWhenUsed="1" w:qFormat="1"/>
@@ -8092,6 +8385,7 @@
     <w:uiPriority w:val="39"/>
     <w:rsid w:val="00BE3CA1"/>
     <w:tblPr>
+      <w:tblInd w:w="0" w:type="dxa"/>
       <w:tblBorders>
         <w:top w:val="single" w:sz="4" w:space="0" w:color="auto"/>
         <w:left w:val="single" w:sz="4" w:space="0" w:color="auto"/>
@@ -8100,6 +8394,12 @@
         <w:insideH w:val="single" w:sz="4" w:space="0" w:color="auto"/>
         <w:insideV w:val="single" w:sz="4" w:space="0" w:color="auto"/>
       </w:tblBorders>
+      <w:tblCellMar>
+        <w:top w:w="0" w:type="dxa"/>
+        <w:left w:w="108" w:type="dxa"/>
+        <w:bottom w:w="0" w:type="dxa"/>
+        <w:right w:w="108" w:type="dxa"/>
+      </w:tblCellMar>
     </w:tblPr>
   </w:style>
   <w:style w:type="paragraph" w:styleId="DocumentMap">
@@ -8432,7 +8732,7 @@
 </file>
 
 <file path=customXml/itemProps1.xml><?xml version="1.0" encoding="utf-8"?>
-<ds:datastoreItem xmlns:ds="http://schemas.openxmlformats.org/officeDocument/2006/customXml" ds:itemID="{3D294BAD-0123-420E-8F0E-95163488C00E}">
+<ds:datastoreItem xmlns:ds="http://schemas.openxmlformats.org/officeDocument/2006/customXml" ds:itemID="{CB299AFE-F290-5242-B914-04EA6D02FE67}">
   <ds:schemaRefs>
     <ds:schemaRef ds:uri="http://schemas.openxmlformats.org/officeDocument/2006/bibliography"/>
   </ds:schemaRefs>

</xml_diff>